<commit_message>
Submitted At1.1 Originate Concepts
</commit_message>
<xml_diff>
--- a/30106121_DevelopConcepts_AT1.1.docx
+++ b/30106121_DevelopConcepts_AT1.1.docx
@@ -2427,25 +2427,7 @@
                 <w:sz w:val="18"/>
                 <w:szCs w:val="18"/>
               </w:rPr>
-              <w:t xml:space="preserve">Scope a </w:t>
-            </w:r>
-            <w:proofErr w:type="gramStart"/>
-            <w:r>
-              <w:rPr>
-                <w:rFonts w:ascii="Arial" w:hAnsi="Arial" w:cs="Arial"/>
-                <w:sz w:val="18"/>
-                <w:szCs w:val="18"/>
-              </w:rPr>
-              <w:t>business related</w:t>
-            </w:r>
-            <w:proofErr w:type="gramEnd"/>
-            <w:r>
-              <w:rPr>
-                <w:rFonts w:ascii="Arial" w:hAnsi="Arial" w:cs="Arial"/>
-                <w:sz w:val="18"/>
-                <w:szCs w:val="18"/>
-              </w:rPr>
-              <w:t xml:space="preserve"> issue to be resolved or developed </w:t>
+              <w:t xml:space="preserve">Scope a business related issue to be resolved or developed </w:t>
             </w:r>
           </w:p>
           <w:p>
@@ -2644,7 +2626,6 @@
               </w:rPr>
               <w:t xml:space="preserve">Internet </w:t>
             </w:r>
-            <w:proofErr w:type="gramStart"/>
             <w:r>
               <w:rPr>
                 <w:rFonts w:ascii="Arial" w:hAnsi="Arial" w:cs="Arial"/>
@@ -2661,7 +2642,6 @@
               </w:rPr>
               <w:t>ccess;</w:t>
             </w:r>
-            <w:proofErr w:type="gramEnd"/>
           </w:p>
           <w:p>
             <w:pPr>
@@ -2684,18 +2664,8 @@
                 <w:sz w:val="18"/>
                 <w:szCs w:val="18"/>
               </w:rPr>
-              <w:t xml:space="preserve">Word processing </w:t>
-            </w:r>
-            <w:proofErr w:type="gramStart"/>
-            <w:r>
-              <w:rPr>
-                <w:rFonts w:ascii="Arial" w:hAnsi="Arial" w:cs="Arial"/>
-                <w:sz w:val="18"/>
-                <w:szCs w:val="18"/>
-              </w:rPr>
-              <w:t>software;</w:t>
-            </w:r>
-            <w:proofErr w:type="gramEnd"/>
+              <w:t>Word processing software;</w:t>
+            </w:r>
           </w:p>
           <w:p>
             <w:pPr>
@@ -2787,23 +2757,13 @@
               </w:rPr>
               <w:t xml:space="preserve">stage of the </w:t>
             </w:r>
-            <w:proofErr w:type="gramStart"/>
-            <w:r>
-              <w:rPr>
-                <w:rFonts w:ascii="Arial" w:hAnsi="Arial" w:cs="Arial"/>
-                <w:sz w:val="18"/>
-                <w:szCs w:val="18"/>
-              </w:rPr>
-              <w:t>assessment</w:t>
-            </w:r>
-            <w:proofErr w:type="gramEnd"/>
-            <w:r>
-              <w:rPr>
-                <w:rFonts w:ascii="Arial" w:hAnsi="Arial" w:cs="Arial"/>
-                <w:sz w:val="18"/>
-                <w:szCs w:val="18"/>
-              </w:rPr>
-              <w:t xml:space="preserve"> you must </w:t>
+            <w:r>
+              <w:rPr>
+                <w:rFonts w:ascii="Arial" w:hAnsi="Arial" w:cs="Arial"/>
+                <w:sz w:val="18"/>
+                <w:szCs w:val="18"/>
+              </w:rPr>
+              <w:t xml:space="preserve">assessment you must </w:t>
             </w:r>
             <w:r>
               <w:rPr>
@@ -2837,25 +2797,7 @@
                 <w:sz w:val="18"/>
                 <w:szCs w:val="18"/>
               </w:rPr>
-              <w:t xml:space="preserve">As part of the </w:t>
-            </w:r>
-            <w:proofErr w:type="gramStart"/>
-            <w:r>
-              <w:rPr>
-                <w:rFonts w:ascii="Arial" w:hAnsi="Arial" w:cs="Arial"/>
-                <w:sz w:val="18"/>
-                <w:szCs w:val="18"/>
-              </w:rPr>
-              <w:t>assessment</w:t>
-            </w:r>
-            <w:proofErr w:type="gramEnd"/>
-            <w:r>
-              <w:rPr>
-                <w:rFonts w:ascii="Arial" w:hAnsi="Arial" w:cs="Arial"/>
-                <w:sz w:val="18"/>
-                <w:szCs w:val="18"/>
-              </w:rPr>
-              <w:t xml:space="preserve"> you will be working in a </w:t>
+              <w:t xml:space="preserve">As part of the assessment you will be working in a </w:t>
             </w:r>
             <w:r>
               <w:rPr>
@@ -4517,25 +4459,7 @@
           <w:sz w:val="18"/>
           <w:szCs w:val="18"/>
         </w:rPr>
-        <w:t xml:space="preserve"> Infrastructure upgrade, a game, a website, </w:t>
-      </w:r>
-      <w:proofErr w:type="gramStart"/>
-      <w:r>
-        <w:rPr>
-          <w:rFonts w:ascii="Arial" w:hAnsi="Arial" w:cs="Arial"/>
-          <w:sz w:val="18"/>
-          <w:szCs w:val="18"/>
-        </w:rPr>
-        <w:t>a</w:t>
-      </w:r>
-      <w:proofErr w:type="gramEnd"/>
-      <w:r>
-        <w:rPr>
-          <w:rFonts w:ascii="Arial" w:hAnsi="Arial" w:cs="Arial"/>
-          <w:sz w:val="18"/>
-          <w:szCs w:val="18"/>
-        </w:rPr>
-        <w:t xml:space="preserve"> app, </w:t>
+        <w:t xml:space="preserve"> Infrastructure upgrade, a game, a website, a app, </w:t>
       </w:r>
       <w:r>
         <w:rPr>
@@ -6567,6 +6491,401 @@
                                 <w:lang w:val="en-GB"/>
                               </w:rPr>
                             </w:pPr>
+                            <w:r>
+                              <w:rPr>
+                                <w:lang w:val="en-GB"/>
+                              </w:rPr>
+                              <w:t>What purpose is it for?</w:t>
+                            </w:r>
+                          </w:p>
+                          <w:p>
+                            <w:pPr>
+                              <w:pStyle w:val="ListParagraph"/>
+                              <w:numPr>
+                                <w:ilvl w:val="0"/>
+                                <w:numId w:val="34"/>
+                              </w:numPr>
+                              <w:rPr>
+                                <w:lang w:val="en-GB"/>
+                              </w:rPr>
+                            </w:pPr>
+                            <w:r>
+                              <w:rPr>
+                                <w:lang w:val="en-GB"/>
+                              </w:rPr>
+                              <w:t>Online shopping.</w:t>
+                            </w:r>
+                          </w:p>
+                          <w:p>
+                            <w:pPr>
+                              <w:pStyle w:val="ListParagraph"/>
+                              <w:numPr>
+                                <w:ilvl w:val="0"/>
+                                <w:numId w:val="34"/>
+                              </w:numPr>
+                              <w:rPr>
+                                <w:lang w:val="en-GB"/>
+                              </w:rPr>
+                            </w:pPr>
+                            <w:r>
+                              <w:rPr>
+                                <w:lang w:val="en-GB"/>
+                              </w:rPr>
+                              <w:t>Indoor shopping you can ask a retailer</w:t>
+                            </w:r>
+                          </w:p>
+                          <w:p>
+                            <w:pPr>
+                              <w:pStyle w:val="ListParagraph"/>
+                              <w:numPr>
+                                <w:ilvl w:val="0"/>
+                                <w:numId w:val="34"/>
+                              </w:numPr>
+                              <w:rPr>
+                                <w:lang w:val="en-GB"/>
+                              </w:rPr>
+                            </w:pPr>
+                            <w:r>
+                              <w:rPr>
+                                <w:lang w:val="en-GB"/>
+                              </w:rPr>
+                              <w:t>Find styles, not for prescriptions or measuring.</w:t>
+                            </w:r>
+                          </w:p>
+                          <w:p>
+                            <w:pPr>
+                              <w:pStyle w:val="ListParagraph"/>
+                              <w:rPr>
+                                <w:lang w:val="en-GB"/>
+                              </w:rPr>
+                            </w:pPr>
+                          </w:p>
+                          <w:p>
+                            <w:pPr>
+                              <w:rPr>
+                                <w:lang w:val="en-GB"/>
+                              </w:rPr>
+                            </w:pPr>
+                            <w:r>
+                              <w:rPr>
+                                <w:lang w:val="en-GB"/>
+                              </w:rPr>
+                              <w:t>Who is it for?</w:t>
+                            </w:r>
+                          </w:p>
+                          <w:p>
+                            <w:pPr>
+                              <w:pStyle w:val="ListParagraph"/>
+                              <w:numPr>
+                                <w:ilvl w:val="0"/>
+                                <w:numId w:val="34"/>
+                              </w:numPr>
+                              <w:rPr>
+                                <w:lang w:val="en-GB"/>
+                              </w:rPr>
+                            </w:pPr>
+                            <w:r>
+                              <w:rPr>
+                                <w:lang w:val="en-GB"/>
+                              </w:rPr>
+                              <w:t>People without access to a glasses retailer</w:t>
+                            </w:r>
+                          </w:p>
+                          <w:p>
+                            <w:pPr>
+                              <w:pStyle w:val="ListParagraph"/>
+                              <w:numPr>
+                                <w:ilvl w:val="0"/>
+                                <w:numId w:val="34"/>
+                              </w:numPr>
+                              <w:rPr>
+                                <w:lang w:val="en-GB"/>
+                              </w:rPr>
+                            </w:pPr>
+                            <w:r>
+                              <w:rPr>
+                                <w:lang w:val="en-GB"/>
+                              </w:rPr>
+                              <w:t>Rural communities?</w:t>
+                            </w:r>
+                          </w:p>
+                          <w:p>
+                            <w:pPr>
+                              <w:pStyle w:val="ListParagraph"/>
+                              <w:rPr>
+                                <w:lang w:val="en-GB"/>
+                              </w:rPr>
+                            </w:pPr>
+                          </w:p>
+                          <w:p>
+                            <w:pPr>
+                              <w:rPr>
+                                <w:lang w:val="en-GB"/>
+                              </w:rPr>
+                            </w:pPr>
+                            <w:r>
+                              <w:rPr>
+                                <w:lang w:val="en-GB"/>
+                              </w:rPr>
+                              <w:t>Feasibility?</w:t>
+                            </w:r>
+                          </w:p>
+                          <w:p>
+                            <w:pPr>
+                              <w:pStyle w:val="ListParagraph"/>
+                              <w:numPr>
+                                <w:ilvl w:val="0"/>
+                                <w:numId w:val="34"/>
+                              </w:numPr>
+                              <w:rPr>
+                                <w:lang w:val="en-GB"/>
+                              </w:rPr>
+                            </w:pPr>
+                            <w:r>
+                              <w:rPr>
+                                <w:lang w:val="en-GB"/>
+                              </w:rPr>
+                              <w:t>Facial tracking can be tough to implement but it is also common so there should be many resources.</w:t>
+                            </w:r>
+                          </w:p>
+                          <w:p>
+                            <w:pPr>
+                              <w:pStyle w:val="ListParagraph"/>
+                              <w:rPr>
+                                <w:lang w:val="en-GB"/>
+                              </w:rPr>
+                            </w:pPr>
+                          </w:p>
+                          <w:p>
+                            <w:pPr>
+                              <w:rPr>
+                                <w:lang w:val="en-GB"/>
+                              </w:rPr>
+                            </w:pPr>
+                            <w:r>
+                              <w:rPr>
+                                <w:lang w:val="en-GB"/>
+                              </w:rPr>
+                              <w:t>What will you need?</w:t>
+                            </w:r>
+                          </w:p>
+                          <w:p>
+                            <w:pPr>
+                              <w:pStyle w:val="ListParagraph"/>
+                              <w:numPr>
+                                <w:ilvl w:val="0"/>
+                                <w:numId w:val="34"/>
+                              </w:numPr>
+                              <w:rPr>
+                                <w:lang w:val="en-GB"/>
+                              </w:rPr>
+                            </w:pPr>
+                            <w:r>
+                              <w:rPr>
+                                <w:lang w:val="en-GB"/>
+                              </w:rPr>
+                              <w:t>Shape and colour data</w:t>
+                            </w:r>
+                          </w:p>
+                          <w:p>
+                            <w:pPr>
+                              <w:pStyle w:val="ListParagraph"/>
+                              <w:numPr>
+                                <w:ilvl w:val="0"/>
+                                <w:numId w:val="34"/>
+                              </w:numPr>
+                              <w:rPr>
+                                <w:lang w:val="en-GB"/>
+                              </w:rPr>
+                            </w:pPr>
+                            <w:r>
+                              <w:rPr>
+                                <w:lang w:val="en-GB"/>
+                              </w:rPr>
+                              <w:t>Style database and recommendation features</w:t>
+                            </w:r>
+                          </w:p>
+                          <w:p>
+                            <w:pPr>
+                              <w:pStyle w:val="ListParagraph"/>
+                              <w:numPr>
+                                <w:ilvl w:val="0"/>
+                                <w:numId w:val="34"/>
+                              </w:numPr>
+                              <w:rPr>
+                                <w:lang w:val="en-GB"/>
+                              </w:rPr>
+                            </w:pPr>
+                            <w:r>
+                              <w:rPr>
+                                <w:lang w:val="en-GB"/>
+                              </w:rPr>
+                              <w:t>Facial data</w:t>
+                            </w:r>
+                          </w:p>
+                          <w:p>
+                            <w:pPr>
+                              <w:pStyle w:val="ListParagraph"/>
+                              <w:numPr>
+                                <w:ilvl w:val="0"/>
+                                <w:numId w:val="34"/>
+                              </w:numPr>
+                              <w:rPr>
+                                <w:lang w:val="en-GB"/>
+                              </w:rPr>
+                            </w:pPr>
+                            <w:r>
+                              <w:rPr>
+                                <w:lang w:val="en-GB"/>
+                              </w:rPr>
+                              <w:t>Access to online retailer catalogues.</w:t>
+                            </w:r>
+                          </w:p>
+                          <w:p>
+                            <w:pPr>
+                              <w:rPr>
+                                <w:lang w:val="en-GB"/>
+                              </w:rPr>
+                            </w:pPr>
+                          </w:p>
+                          <w:p>
+                            <w:pPr>
+                              <w:rPr>
+                                <w:lang w:val="en-GB"/>
+                              </w:rPr>
+                            </w:pPr>
+                            <w:r>
+                              <w:rPr>
+                                <w:lang w:val="en-GB"/>
+                              </w:rPr>
+                              <w:t>Potential Issue?</w:t>
+                            </w:r>
+                          </w:p>
+                          <w:p>
+                            <w:pPr>
+                              <w:pStyle w:val="ListParagraph"/>
+                              <w:numPr>
+                                <w:ilvl w:val="0"/>
+                                <w:numId w:val="34"/>
+                              </w:numPr>
+                              <w:rPr>
+                                <w:lang w:val="en-GB"/>
+                              </w:rPr>
+                            </w:pPr>
+                            <w:r>
+                              <w:rPr>
+                                <w:lang w:val="en-GB"/>
+                              </w:rPr>
+                              <w:t>Bad cameras can have inaccurate results for users</w:t>
+                            </w:r>
+                          </w:p>
+                          <w:p>
+                            <w:pPr>
+                              <w:pStyle w:val="ListParagraph"/>
+                              <w:numPr>
+                                <w:ilvl w:val="1"/>
+                                <w:numId w:val="34"/>
+                              </w:numPr>
+                              <w:rPr>
+                                <w:lang w:val="en-GB"/>
+                              </w:rPr>
+                            </w:pPr>
+                            <w:r>
+                              <w:rPr>
+                                <w:lang w:val="en-GB"/>
+                              </w:rPr>
+                              <w:t>We should have a warning/disclaimer</w:t>
+                            </w:r>
+                          </w:p>
+                          <w:p>
+                            <w:pPr>
+                              <w:pStyle w:val="ListParagraph"/>
+                              <w:numPr>
+                                <w:ilvl w:val="0"/>
+                                <w:numId w:val="34"/>
+                              </w:numPr>
+                              <w:rPr>
+                                <w:lang w:val="en-GB"/>
+                              </w:rPr>
+                            </w:pPr>
+                            <w:r>
+                              <w:rPr>
+                                <w:lang w:val="en-GB"/>
+                              </w:rPr>
+                              <w:t>Bad streaming or online connection</w:t>
+                            </w:r>
+                          </w:p>
+                          <w:p>
+                            <w:pPr>
+                              <w:pStyle w:val="ListParagraph"/>
+                              <w:numPr>
+                                <w:ilvl w:val="1"/>
+                                <w:numId w:val="34"/>
+                              </w:numPr>
+                              <w:rPr>
+                                <w:lang w:val="en-GB"/>
+                              </w:rPr>
+                            </w:pPr>
+                            <w:r>
+                              <w:rPr>
+                                <w:lang w:val="en-GB"/>
+                              </w:rPr>
+                              <w:t>Common issue, allow for uploading picture as well as streaming video from camera.</w:t>
+                            </w:r>
+                          </w:p>
+                          <w:p>
+                            <w:pPr>
+                              <w:pStyle w:val="ListParagraph"/>
+                              <w:numPr>
+                                <w:ilvl w:val="0"/>
+                                <w:numId w:val="34"/>
+                              </w:numPr>
+                              <w:rPr>
+                                <w:lang w:val="en-GB"/>
+                              </w:rPr>
+                            </w:pPr>
+                            <w:r>
+                              <w:rPr>
+                                <w:lang w:val="en-GB"/>
+                              </w:rPr>
+                              <w:t>Limited shop availability or locations</w:t>
+                            </w:r>
+                          </w:p>
+                          <w:p>
+                            <w:pPr>
+                              <w:pStyle w:val="ListParagraph"/>
+                              <w:numPr>
+                                <w:ilvl w:val="1"/>
+                                <w:numId w:val="34"/>
+                              </w:numPr>
+                              <w:rPr>
+                                <w:lang w:val="en-GB"/>
+                              </w:rPr>
+                            </w:pPr>
+                            <w:r>
+                              <w:rPr>
+                                <w:lang w:val="en-GB"/>
+                              </w:rPr>
+                              <w:t>Work with online retailers and delivery services.</w:t>
+                            </w:r>
+                          </w:p>
+                          <w:p>
+                            <w:pPr>
+                              <w:pStyle w:val="ListParagraph"/>
+                              <w:numPr>
+                                <w:ilvl w:val="1"/>
+                                <w:numId w:val="34"/>
+                              </w:numPr>
+                              <w:rPr>
+                                <w:lang w:val="en-GB"/>
+                              </w:rPr>
+                            </w:pPr>
+                            <w:r>
+                              <w:rPr>
+                                <w:lang w:val="en-GB"/>
+                              </w:rPr>
+                              <w:t>We don’t sell, just show what you might like and where to buy it.</w:t>
+                            </w:r>
                           </w:p>
                         </w:txbxContent>
                       </wps:txbx>
@@ -6614,6 +6933,401 @@
                           <w:lang w:val="en-GB"/>
                         </w:rPr>
                       </w:pPr>
+                      <w:r>
+                        <w:rPr>
+                          <w:lang w:val="en-GB"/>
+                        </w:rPr>
+                        <w:t>What purpose is it for?</w:t>
+                      </w:r>
+                    </w:p>
+                    <w:p>
+                      <w:pPr>
+                        <w:pStyle w:val="ListParagraph"/>
+                        <w:numPr>
+                          <w:ilvl w:val="0"/>
+                          <w:numId w:val="34"/>
+                        </w:numPr>
+                        <w:rPr>
+                          <w:lang w:val="en-GB"/>
+                        </w:rPr>
+                      </w:pPr>
+                      <w:r>
+                        <w:rPr>
+                          <w:lang w:val="en-GB"/>
+                        </w:rPr>
+                        <w:t>Online shopping.</w:t>
+                      </w:r>
+                    </w:p>
+                    <w:p>
+                      <w:pPr>
+                        <w:pStyle w:val="ListParagraph"/>
+                        <w:numPr>
+                          <w:ilvl w:val="0"/>
+                          <w:numId w:val="34"/>
+                        </w:numPr>
+                        <w:rPr>
+                          <w:lang w:val="en-GB"/>
+                        </w:rPr>
+                      </w:pPr>
+                      <w:r>
+                        <w:rPr>
+                          <w:lang w:val="en-GB"/>
+                        </w:rPr>
+                        <w:t>Indoor shopping you can ask a retailer</w:t>
+                      </w:r>
+                    </w:p>
+                    <w:p>
+                      <w:pPr>
+                        <w:pStyle w:val="ListParagraph"/>
+                        <w:numPr>
+                          <w:ilvl w:val="0"/>
+                          <w:numId w:val="34"/>
+                        </w:numPr>
+                        <w:rPr>
+                          <w:lang w:val="en-GB"/>
+                        </w:rPr>
+                      </w:pPr>
+                      <w:r>
+                        <w:rPr>
+                          <w:lang w:val="en-GB"/>
+                        </w:rPr>
+                        <w:t>Find styles, not for prescriptions or measuring.</w:t>
+                      </w:r>
+                    </w:p>
+                    <w:p>
+                      <w:pPr>
+                        <w:pStyle w:val="ListParagraph"/>
+                        <w:rPr>
+                          <w:lang w:val="en-GB"/>
+                        </w:rPr>
+                      </w:pPr>
+                    </w:p>
+                    <w:p>
+                      <w:pPr>
+                        <w:rPr>
+                          <w:lang w:val="en-GB"/>
+                        </w:rPr>
+                      </w:pPr>
+                      <w:r>
+                        <w:rPr>
+                          <w:lang w:val="en-GB"/>
+                        </w:rPr>
+                        <w:t>Who is it for?</w:t>
+                      </w:r>
+                    </w:p>
+                    <w:p>
+                      <w:pPr>
+                        <w:pStyle w:val="ListParagraph"/>
+                        <w:numPr>
+                          <w:ilvl w:val="0"/>
+                          <w:numId w:val="34"/>
+                        </w:numPr>
+                        <w:rPr>
+                          <w:lang w:val="en-GB"/>
+                        </w:rPr>
+                      </w:pPr>
+                      <w:r>
+                        <w:rPr>
+                          <w:lang w:val="en-GB"/>
+                        </w:rPr>
+                        <w:t>People without access to a glasses retailer</w:t>
+                      </w:r>
+                    </w:p>
+                    <w:p>
+                      <w:pPr>
+                        <w:pStyle w:val="ListParagraph"/>
+                        <w:numPr>
+                          <w:ilvl w:val="0"/>
+                          <w:numId w:val="34"/>
+                        </w:numPr>
+                        <w:rPr>
+                          <w:lang w:val="en-GB"/>
+                        </w:rPr>
+                      </w:pPr>
+                      <w:r>
+                        <w:rPr>
+                          <w:lang w:val="en-GB"/>
+                        </w:rPr>
+                        <w:t>Rural communities?</w:t>
+                      </w:r>
+                    </w:p>
+                    <w:p>
+                      <w:pPr>
+                        <w:pStyle w:val="ListParagraph"/>
+                        <w:rPr>
+                          <w:lang w:val="en-GB"/>
+                        </w:rPr>
+                      </w:pPr>
+                    </w:p>
+                    <w:p>
+                      <w:pPr>
+                        <w:rPr>
+                          <w:lang w:val="en-GB"/>
+                        </w:rPr>
+                      </w:pPr>
+                      <w:r>
+                        <w:rPr>
+                          <w:lang w:val="en-GB"/>
+                        </w:rPr>
+                        <w:t>Feasibility?</w:t>
+                      </w:r>
+                    </w:p>
+                    <w:p>
+                      <w:pPr>
+                        <w:pStyle w:val="ListParagraph"/>
+                        <w:numPr>
+                          <w:ilvl w:val="0"/>
+                          <w:numId w:val="34"/>
+                        </w:numPr>
+                        <w:rPr>
+                          <w:lang w:val="en-GB"/>
+                        </w:rPr>
+                      </w:pPr>
+                      <w:r>
+                        <w:rPr>
+                          <w:lang w:val="en-GB"/>
+                        </w:rPr>
+                        <w:t>Facial tracking can be tough to implement but it is also common so there should be many resources.</w:t>
+                      </w:r>
+                    </w:p>
+                    <w:p>
+                      <w:pPr>
+                        <w:pStyle w:val="ListParagraph"/>
+                        <w:rPr>
+                          <w:lang w:val="en-GB"/>
+                        </w:rPr>
+                      </w:pPr>
+                    </w:p>
+                    <w:p>
+                      <w:pPr>
+                        <w:rPr>
+                          <w:lang w:val="en-GB"/>
+                        </w:rPr>
+                      </w:pPr>
+                      <w:r>
+                        <w:rPr>
+                          <w:lang w:val="en-GB"/>
+                        </w:rPr>
+                        <w:t>What will you need?</w:t>
+                      </w:r>
+                    </w:p>
+                    <w:p>
+                      <w:pPr>
+                        <w:pStyle w:val="ListParagraph"/>
+                        <w:numPr>
+                          <w:ilvl w:val="0"/>
+                          <w:numId w:val="34"/>
+                        </w:numPr>
+                        <w:rPr>
+                          <w:lang w:val="en-GB"/>
+                        </w:rPr>
+                      </w:pPr>
+                      <w:r>
+                        <w:rPr>
+                          <w:lang w:val="en-GB"/>
+                        </w:rPr>
+                        <w:t>Shape and colour data</w:t>
+                      </w:r>
+                    </w:p>
+                    <w:p>
+                      <w:pPr>
+                        <w:pStyle w:val="ListParagraph"/>
+                        <w:numPr>
+                          <w:ilvl w:val="0"/>
+                          <w:numId w:val="34"/>
+                        </w:numPr>
+                        <w:rPr>
+                          <w:lang w:val="en-GB"/>
+                        </w:rPr>
+                      </w:pPr>
+                      <w:r>
+                        <w:rPr>
+                          <w:lang w:val="en-GB"/>
+                        </w:rPr>
+                        <w:t>Style database and recommendation features</w:t>
+                      </w:r>
+                    </w:p>
+                    <w:p>
+                      <w:pPr>
+                        <w:pStyle w:val="ListParagraph"/>
+                        <w:numPr>
+                          <w:ilvl w:val="0"/>
+                          <w:numId w:val="34"/>
+                        </w:numPr>
+                        <w:rPr>
+                          <w:lang w:val="en-GB"/>
+                        </w:rPr>
+                      </w:pPr>
+                      <w:r>
+                        <w:rPr>
+                          <w:lang w:val="en-GB"/>
+                        </w:rPr>
+                        <w:t>Facial data</w:t>
+                      </w:r>
+                    </w:p>
+                    <w:p>
+                      <w:pPr>
+                        <w:pStyle w:val="ListParagraph"/>
+                        <w:numPr>
+                          <w:ilvl w:val="0"/>
+                          <w:numId w:val="34"/>
+                        </w:numPr>
+                        <w:rPr>
+                          <w:lang w:val="en-GB"/>
+                        </w:rPr>
+                      </w:pPr>
+                      <w:r>
+                        <w:rPr>
+                          <w:lang w:val="en-GB"/>
+                        </w:rPr>
+                        <w:t>Access to online retailer catalogues.</w:t>
+                      </w:r>
+                    </w:p>
+                    <w:p>
+                      <w:pPr>
+                        <w:rPr>
+                          <w:lang w:val="en-GB"/>
+                        </w:rPr>
+                      </w:pPr>
+                    </w:p>
+                    <w:p>
+                      <w:pPr>
+                        <w:rPr>
+                          <w:lang w:val="en-GB"/>
+                        </w:rPr>
+                      </w:pPr>
+                      <w:r>
+                        <w:rPr>
+                          <w:lang w:val="en-GB"/>
+                        </w:rPr>
+                        <w:t>Potential Issue?</w:t>
+                      </w:r>
+                    </w:p>
+                    <w:p>
+                      <w:pPr>
+                        <w:pStyle w:val="ListParagraph"/>
+                        <w:numPr>
+                          <w:ilvl w:val="0"/>
+                          <w:numId w:val="34"/>
+                        </w:numPr>
+                        <w:rPr>
+                          <w:lang w:val="en-GB"/>
+                        </w:rPr>
+                      </w:pPr>
+                      <w:r>
+                        <w:rPr>
+                          <w:lang w:val="en-GB"/>
+                        </w:rPr>
+                        <w:t>Bad cameras can have inaccurate results for users</w:t>
+                      </w:r>
+                    </w:p>
+                    <w:p>
+                      <w:pPr>
+                        <w:pStyle w:val="ListParagraph"/>
+                        <w:numPr>
+                          <w:ilvl w:val="1"/>
+                          <w:numId w:val="34"/>
+                        </w:numPr>
+                        <w:rPr>
+                          <w:lang w:val="en-GB"/>
+                        </w:rPr>
+                      </w:pPr>
+                      <w:r>
+                        <w:rPr>
+                          <w:lang w:val="en-GB"/>
+                        </w:rPr>
+                        <w:t>We should have a warning/disclaimer</w:t>
+                      </w:r>
+                    </w:p>
+                    <w:p>
+                      <w:pPr>
+                        <w:pStyle w:val="ListParagraph"/>
+                        <w:numPr>
+                          <w:ilvl w:val="0"/>
+                          <w:numId w:val="34"/>
+                        </w:numPr>
+                        <w:rPr>
+                          <w:lang w:val="en-GB"/>
+                        </w:rPr>
+                      </w:pPr>
+                      <w:r>
+                        <w:rPr>
+                          <w:lang w:val="en-GB"/>
+                        </w:rPr>
+                        <w:t>Bad streaming or online connection</w:t>
+                      </w:r>
+                    </w:p>
+                    <w:p>
+                      <w:pPr>
+                        <w:pStyle w:val="ListParagraph"/>
+                        <w:numPr>
+                          <w:ilvl w:val="1"/>
+                          <w:numId w:val="34"/>
+                        </w:numPr>
+                        <w:rPr>
+                          <w:lang w:val="en-GB"/>
+                        </w:rPr>
+                      </w:pPr>
+                      <w:r>
+                        <w:rPr>
+                          <w:lang w:val="en-GB"/>
+                        </w:rPr>
+                        <w:t>Common issue, allow for uploading picture as well as streaming video from camera.</w:t>
+                      </w:r>
+                    </w:p>
+                    <w:p>
+                      <w:pPr>
+                        <w:pStyle w:val="ListParagraph"/>
+                        <w:numPr>
+                          <w:ilvl w:val="0"/>
+                          <w:numId w:val="34"/>
+                        </w:numPr>
+                        <w:rPr>
+                          <w:lang w:val="en-GB"/>
+                        </w:rPr>
+                      </w:pPr>
+                      <w:r>
+                        <w:rPr>
+                          <w:lang w:val="en-GB"/>
+                        </w:rPr>
+                        <w:t>Limited shop availability or locations</w:t>
+                      </w:r>
+                    </w:p>
+                    <w:p>
+                      <w:pPr>
+                        <w:pStyle w:val="ListParagraph"/>
+                        <w:numPr>
+                          <w:ilvl w:val="1"/>
+                          <w:numId w:val="34"/>
+                        </w:numPr>
+                        <w:rPr>
+                          <w:lang w:val="en-GB"/>
+                        </w:rPr>
+                      </w:pPr>
+                      <w:r>
+                        <w:rPr>
+                          <w:lang w:val="en-GB"/>
+                        </w:rPr>
+                        <w:t>Work with online retailers and delivery services.</w:t>
+                      </w:r>
+                    </w:p>
+                    <w:p>
+                      <w:pPr>
+                        <w:pStyle w:val="ListParagraph"/>
+                        <w:numPr>
+                          <w:ilvl w:val="1"/>
+                          <w:numId w:val="34"/>
+                        </w:numPr>
+                        <w:rPr>
+                          <w:lang w:val="en-GB"/>
+                        </w:rPr>
+                      </w:pPr>
+                      <w:r>
+                        <w:rPr>
+                          <w:lang w:val="en-GB"/>
+                        </w:rPr>
+                        <w:t>We don’t sell, just show what you might like and where to buy it.</w:t>
+                      </w:r>
                     </w:p>
                   </w:txbxContent>
                 </v:textbox>
@@ -9897,6 +10611,118 @@
     </w:lvl>
   </w:abstractNum>
   <w:abstractNum w:abstractNumId="17" w15:restartNumberingAfterBreak="0">
+    <w:nsid w:val="5774555D"/>
+    <w:multiLevelType w:val="hybridMultilevel"/>
+    <w:tmpl w:val="E00E03C2"/>
+    <w:lvl w:ilvl="0" w:tplc="5642A1E8">
+      <w:numFmt w:val="bullet"/>
+      <w:lvlText w:val="-"/>
+      <w:lvlJc w:val="left"/>
+      <w:pPr>
+        <w:ind w:left="720" w:hanging="360"/>
+      </w:pPr>
+      <w:rPr>
+        <w:rFonts w:ascii="Calibri" w:eastAsia="Calibri" w:hAnsi="Calibri" w:cs="Calibri" w:hint="default"/>
+      </w:rPr>
+    </w:lvl>
+    <w:lvl w:ilvl="1" w:tplc="0C090003">
+      <w:start w:val="1"/>
+      <w:numFmt w:val="bullet"/>
+      <w:lvlText w:val="o"/>
+      <w:lvlJc w:val="left"/>
+      <w:pPr>
+        <w:ind w:left="1440" w:hanging="360"/>
+      </w:pPr>
+      <w:rPr>
+        <w:rFonts w:ascii="Courier New" w:hAnsi="Courier New" w:cs="Courier New" w:hint="default"/>
+      </w:rPr>
+    </w:lvl>
+    <w:lvl w:ilvl="2" w:tplc="0C090005">
+      <w:start w:val="1"/>
+      <w:numFmt w:val="bullet"/>
+      <w:lvlText w:val=""/>
+      <w:lvlJc w:val="left"/>
+      <w:pPr>
+        <w:ind w:left="2160" w:hanging="360"/>
+      </w:pPr>
+      <w:rPr>
+        <w:rFonts w:ascii="Wingdings" w:hAnsi="Wingdings" w:hint="default"/>
+      </w:rPr>
+    </w:lvl>
+    <w:lvl w:ilvl="3" w:tplc="0C090001">
+      <w:start w:val="1"/>
+      <w:numFmt w:val="bullet"/>
+      <w:lvlText w:val=""/>
+      <w:lvlJc w:val="left"/>
+      <w:pPr>
+        <w:ind w:left="2880" w:hanging="360"/>
+      </w:pPr>
+      <w:rPr>
+        <w:rFonts w:ascii="Symbol" w:hAnsi="Symbol" w:hint="default"/>
+      </w:rPr>
+    </w:lvl>
+    <w:lvl w:ilvl="4" w:tplc="0C090003">
+      <w:start w:val="1"/>
+      <w:numFmt w:val="bullet"/>
+      <w:lvlText w:val="o"/>
+      <w:lvlJc w:val="left"/>
+      <w:pPr>
+        <w:ind w:left="3600" w:hanging="360"/>
+      </w:pPr>
+      <w:rPr>
+        <w:rFonts w:ascii="Courier New" w:hAnsi="Courier New" w:cs="Courier New" w:hint="default"/>
+      </w:rPr>
+    </w:lvl>
+    <w:lvl w:ilvl="5" w:tplc="0C090005">
+      <w:start w:val="1"/>
+      <w:numFmt w:val="bullet"/>
+      <w:lvlText w:val=""/>
+      <w:lvlJc w:val="left"/>
+      <w:pPr>
+        <w:ind w:left="4320" w:hanging="360"/>
+      </w:pPr>
+      <w:rPr>
+        <w:rFonts w:ascii="Wingdings" w:hAnsi="Wingdings" w:hint="default"/>
+      </w:rPr>
+    </w:lvl>
+    <w:lvl w:ilvl="6" w:tplc="0C090001">
+      <w:start w:val="1"/>
+      <w:numFmt w:val="bullet"/>
+      <w:lvlText w:val=""/>
+      <w:lvlJc w:val="left"/>
+      <w:pPr>
+        <w:ind w:left="5040" w:hanging="360"/>
+      </w:pPr>
+      <w:rPr>
+        <w:rFonts w:ascii="Symbol" w:hAnsi="Symbol" w:hint="default"/>
+      </w:rPr>
+    </w:lvl>
+    <w:lvl w:ilvl="7" w:tplc="0C090003">
+      <w:start w:val="1"/>
+      <w:numFmt w:val="bullet"/>
+      <w:lvlText w:val="o"/>
+      <w:lvlJc w:val="left"/>
+      <w:pPr>
+        <w:ind w:left="5760" w:hanging="360"/>
+      </w:pPr>
+      <w:rPr>
+        <w:rFonts w:ascii="Courier New" w:hAnsi="Courier New" w:cs="Courier New" w:hint="default"/>
+      </w:rPr>
+    </w:lvl>
+    <w:lvl w:ilvl="8" w:tplc="0C090005">
+      <w:start w:val="1"/>
+      <w:numFmt w:val="bullet"/>
+      <w:lvlText w:val=""/>
+      <w:lvlJc w:val="left"/>
+      <w:pPr>
+        <w:ind w:left="6480" w:hanging="360"/>
+      </w:pPr>
+      <w:rPr>
+        <w:rFonts w:ascii="Wingdings" w:hAnsi="Wingdings" w:hint="default"/>
+      </w:rPr>
+    </w:lvl>
+  </w:abstractNum>
+  <w:abstractNum w:abstractNumId="18" w15:restartNumberingAfterBreak="0">
     <w:nsid w:val="57B20969"/>
     <w:multiLevelType w:val="hybridMultilevel"/>
     <w:tmpl w:val="C674D8B2"/>
@@ -9985,7 +10811,7 @@
       </w:pPr>
     </w:lvl>
   </w:abstractNum>
-  <w:abstractNum w:abstractNumId="18" w15:restartNumberingAfterBreak="0">
+  <w:abstractNum w:abstractNumId="19" w15:restartNumberingAfterBreak="0">
     <w:nsid w:val="590A2B77"/>
     <w:multiLevelType w:val="hybridMultilevel"/>
     <w:tmpl w:val="98382510"/>
@@ -10099,7 +10925,7 @@
       </w:rPr>
     </w:lvl>
   </w:abstractNum>
-  <w:abstractNum w:abstractNumId="19" w15:restartNumberingAfterBreak="0">
+  <w:abstractNum w:abstractNumId="20" w15:restartNumberingAfterBreak="0">
     <w:nsid w:val="66023760"/>
     <w:multiLevelType w:val="hybridMultilevel"/>
     <w:tmpl w:val="51966088"/>
@@ -10212,7 +11038,7 @@
       </w:rPr>
     </w:lvl>
   </w:abstractNum>
-  <w:abstractNum w:abstractNumId="20" w15:restartNumberingAfterBreak="0">
+  <w:abstractNum w:abstractNumId="21" w15:restartNumberingAfterBreak="0">
     <w:nsid w:val="671907D7"/>
     <w:multiLevelType w:val="hybridMultilevel"/>
     <w:tmpl w:val="F85CAC58"/>
@@ -10298,7 +11124,7 @@
       </w:pPr>
     </w:lvl>
   </w:abstractNum>
-  <w:abstractNum w:abstractNumId="21" w15:restartNumberingAfterBreak="0">
+  <w:abstractNum w:abstractNumId="22" w15:restartNumberingAfterBreak="0">
     <w:nsid w:val="68263499"/>
     <w:multiLevelType w:val="hybridMultilevel"/>
     <w:tmpl w:val="4FF4DC3C"/>
@@ -10395,7 +11221,7 @@
       </w:pPr>
     </w:lvl>
   </w:abstractNum>
-  <w:abstractNum w:abstractNumId="22" w15:restartNumberingAfterBreak="0">
+  <w:abstractNum w:abstractNumId="23" w15:restartNumberingAfterBreak="0">
     <w:nsid w:val="6FC93CF8"/>
     <w:multiLevelType w:val="hybridMultilevel"/>
     <w:tmpl w:val="A41C5A3E"/>
@@ -10484,7 +11310,7 @@
       </w:pPr>
     </w:lvl>
   </w:abstractNum>
-  <w:abstractNum w:abstractNumId="23" w15:restartNumberingAfterBreak="0">
+  <w:abstractNum w:abstractNumId="24" w15:restartNumberingAfterBreak="0">
     <w:nsid w:val="737D59B5"/>
     <w:multiLevelType w:val="hybridMultilevel"/>
     <w:tmpl w:val="38BCCE00"/>
@@ -10597,7 +11423,7 @@
       </w:rPr>
     </w:lvl>
   </w:abstractNum>
-  <w:abstractNum w:abstractNumId="24" w15:restartNumberingAfterBreak="0">
+  <w:abstractNum w:abstractNumId="25" w15:restartNumberingAfterBreak="0">
     <w:nsid w:val="74E95017"/>
     <w:multiLevelType w:val="multilevel"/>
     <w:tmpl w:val="32648712"/>
@@ -10727,7 +11553,7 @@
       </w:rPr>
     </w:lvl>
   </w:abstractNum>
-  <w:abstractNum w:abstractNumId="25" w15:restartNumberingAfterBreak="0">
+  <w:abstractNum w:abstractNumId="26" w15:restartNumberingAfterBreak="0">
     <w:nsid w:val="78A355E4"/>
     <w:multiLevelType w:val="multilevel"/>
     <w:tmpl w:val="565ED0B4"/>
@@ -10848,7 +11674,7 @@
       </w:rPr>
     </w:lvl>
   </w:abstractNum>
-  <w:abstractNum w:abstractNumId="26" w15:restartNumberingAfterBreak="0">
+  <w:abstractNum w:abstractNumId="27" w15:restartNumberingAfterBreak="0">
     <w:nsid w:val="7929692C"/>
     <w:multiLevelType w:val="hybridMultilevel"/>
     <w:tmpl w:val="56D45C66"/>
@@ -10943,7 +11769,7 @@
       </w:pPr>
     </w:lvl>
   </w:abstractNum>
-  <w:abstractNum w:abstractNumId="27" w15:restartNumberingAfterBreak="0">
+  <w:abstractNum w:abstractNumId="28" w15:restartNumberingAfterBreak="0">
     <w:nsid w:val="79A030B7"/>
     <w:multiLevelType w:val="hybridMultilevel"/>
     <w:tmpl w:val="61685198"/>
@@ -11055,7 +11881,7 @@
       </w:rPr>
     </w:lvl>
   </w:abstractNum>
-  <w:abstractNum w:abstractNumId="28" w15:restartNumberingAfterBreak="0">
+  <w:abstractNum w:abstractNumId="29" w15:restartNumberingAfterBreak="0">
     <w:nsid w:val="7F232E7C"/>
     <w:multiLevelType w:val="hybridMultilevel"/>
     <w:tmpl w:val="F60259F2"/>
@@ -11169,34 +11995,34 @@
     </w:lvl>
   </w:abstractNum>
   <w:num w:numId="1" w16cid:durableId="472405997">
-    <w:abstractNumId w:val="18"/>
+    <w:abstractNumId w:val="19"/>
   </w:num>
   <w:num w:numId="2" w16cid:durableId="32967661">
     <w:abstractNumId w:val="9"/>
   </w:num>
   <w:num w:numId="3" w16cid:durableId="1132089211">
+    <w:abstractNumId w:val="25"/>
+  </w:num>
+  <w:num w:numId="4" w16cid:durableId="1855418750">
     <w:abstractNumId w:val="24"/>
   </w:num>
-  <w:num w:numId="4" w16cid:durableId="1855418750">
-    <w:abstractNumId w:val="23"/>
-  </w:num>
   <w:num w:numId="5" w16cid:durableId="600725607">
-    <w:abstractNumId w:val="25"/>
+    <w:abstractNumId w:val="26"/>
   </w:num>
   <w:num w:numId="6" w16cid:durableId="1957441164">
     <w:abstractNumId w:val="2"/>
   </w:num>
   <w:num w:numId="7" w16cid:durableId="1335843574">
-    <w:abstractNumId w:val="28"/>
+    <w:abstractNumId w:val="29"/>
   </w:num>
   <w:num w:numId="8" w16cid:durableId="567304194">
-    <w:abstractNumId w:val="26"/>
+    <w:abstractNumId w:val="27"/>
   </w:num>
   <w:num w:numId="9" w16cid:durableId="1990358146">
     <w:abstractNumId w:val="13"/>
   </w:num>
   <w:num w:numId="10" w16cid:durableId="1657995325">
-    <w:abstractNumId w:val="21"/>
+    <w:abstractNumId w:val="22"/>
   </w:num>
   <w:num w:numId="11" w16cid:durableId="1929187842">
     <w:abstractNumId w:val="10"/>
@@ -11226,7 +12052,7 @@
     <w:abstractNumId w:val="4"/>
   </w:num>
   <w:num w:numId="18" w16cid:durableId="761342372">
-    <w:abstractNumId w:val="17"/>
+    <w:abstractNumId w:val="18"/>
   </w:num>
   <w:num w:numId="19" w16cid:durableId="972717529">
     <w:abstractNumId w:val="10"/>
@@ -11235,7 +12061,7 @@
     </w:lvlOverride>
   </w:num>
   <w:num w:numId="20" w16cid:durableId="984968116">
-    <w:abstractNumId w:val="20"/>
+    <w:abstractNumId w:val="21"/>
   </w:num>
   <w:num w:numId="21" w16cid:durableId="1248423550">
     <w:abstractNumId w:val="5"/>
@@ -11253,7 +12079,7 @@
     <w:abstractNumId w:val="15"/>
   </w:num>
   <w:num w:numId="25" w16cid:durableId="1106971842">
-    <w:abstractNumId w:val="22"/>
+    <w:abstractNumId w:val="23"/>
   </w:num>
   <w:num w:numId="26" w16cid:durableId="1613904290">
     <w:abstractNumId w:val="12"/>
@@ -11262,7 +12088,7 @@
     <w:abstractNumId w:val="8"/>
   </w:num>
   <w:num w:numId="28" w16cid:durableId="1087995764">
-    <w:abstractNumId w:val="27"/>
+    <w:abstractNumId w:val="28"/>
   </w:num>
   <w:num w:numId="29" w16cid:durableId="1172721755">
     <w:abstractNumId w:val="14"/>
@@ -11277,7 +12103,10 @@
     <w:abstractNumId w:val="0"/>
   </w:num>
   <w:num w:numId="33" w16cid:durableId="351298749">
-    <w:abstractNumId w:val="19"/>
+    <w:abstractNumId w:val="20"/>
+  </w:num>
+  <w:num w:numId="34" w16cid:durableId="188642242">
+    <w:abstractNumId w:val="17"/>
   </w:num>
   <w:numIdMacAtCleanup w:val="24"/>
 </w:numbering>
@@ -12428,6 +13257,7 @@
     <w:rsid w:val="00457C53"/>
     <w:rsid w:val="004729DA"/>
     <w:rsid w:val="00481515"/>
+    <w:rsid w:val="004E7F83"/>
     <w:rsid w:val="004F7727"/>
     <w:rsid w:val="00550CEC"/>
     <w:rsid w:val="00566F5B"/>
@@ -12440,6 +13270,7 @@
     <w:rsid w:val="00886F7C"/>
     <w:rsid w:val="008A539E"/>
     <w:rsid w:val="008F7F31"/>
+    <w:rsid w:val="009F129B"/>
     <w:rsid w:val="00A13CC4"/>
     <w:rsid w:val="00A61368"/>
     <w:rsid w:val="00AA3414"/>
@@ -13194,10 +14025,6 @@
 </file>
 
 <file path=customXml/item1.xml><?xml version="1.0" encoding="utf-8"?>
-<b:Sources xmlns:b="http://schemas.openxmlformats.org/officeDocument/2006/bibliography" xmlns="http://schemas.openxmlformats.org/officeDocument/2006/bibliography" SelectedStyle="\APA.XSL" StyleName="APA"/>
-</file>
-
-<file path=customXml/item2.xml><?xml version="1.0" encoding="utf-8"?>
 <ct:contentTypeSchema xmlns:ct="http://schemas.microsoft.com/office/2006/metadata/contentType" xmlns:ma="http://schemas.microsoft.com/office/2006/metadata/properties/metaAttributes" ct:_="" ma:_="" ma:contentTypeName="Document" ma:contentTypeID="0x0101006A890B377B9AAE46A481A206C5DFAFCC" ma:contentTypeVersion="17" ma:contentTypeDescription="Create a new document." ma:contentTypeScope="" ma:versionID="6cb6a2330259988fe816cf9cf436db5d">
   <xsd:schema xmlns:xsd="http://www.w3.org/2001/XMLSchema" xmlns:xs="http://www.w3.org/2001/XMLSchema" xmlns:p="http://schemas.microsoft.com/office/2006/metadata/properties" xmlns:ns2="74e575ec-44d9-47a4-ba1b-6ff4edd58a01" xmlns:ns3="b4b8d115-9a68-473d-91cb-4bf0d85fa27c" targetNamespace="http://schemas.microsoft.com/office/2006/metadata/properties" ma:root="true" ma:fieldsID="d23c25e4006ed219cb29376b32db7e6b" ns2:_="" ns3:_="">
     <xsd:import namespace="74e575ec-44d9-47a4-ba1b-6ff4edd58a01"/>
@@ -13446,16 +14273,11 @@
 </ct:contentTypeSchema>
 </file>
 
-<file path=customXml/item3.xml><?xml version="1.0" encoding="utf-8"?>
-<?mso-contentType ?>
-<FormTemplates xmlns="http://schemas.microsoft.com/sharepoint/v3/contenttype/forms">
-  <Display>DocumentLibraryForm</Display>
-  <Edit>DocumentLibraryForm</Edit>
-  <New>DocumentLibraryForm</New>
-</FormTemplates>
+<file path=customXml/item2.xml><?xml version="1.0" encoding="utf-8"?>
+<b:Sources xmlns:b="http://schemas.openxmlformats.org/officeDocument/2006/bibliography" xmlns="http://schemas.openxmlformats.org/officeDocument/2006/bibliography" SelectedStyle="\APA.XSL" StyleName="APA"/>
 </file>
 
-<file path=customXml/item4.xml><?xml version="1.0" encoding="utf-8"?>
+<file path=customXml/item3.xml><?xml version="1.0" encoding="utf-8"?>
 <p:properties xmlns:p="http://schemas.microsoft.com/office/2006/metadata/properties" xmlns:xsi="http://www.w3.org/2001/XMLSchema-instance" xmlns:pc="http://schemas.microsoft.com/office/infopath/2007/PartnerControls">
   <documentManagement>
     <TaxCatchAll xmlns="b4b8d115-9a68-473d-91cb-4bf0d85fa27c" xsi:nil="true"/>
@@ -13466,15 +14288,16 @@
 </p:properties>
 </file>
 
-<file path=customXml/itemProps1.xml><?xml version="1.0" encoding="utf-8"?>
-<ds:datastoreItem xmlns:ds="http://schemas.openxmlformats.org/officeDocument/2006/customXml" ds:itemID="{6B47020F-7229-4695-8AFA-D66179F3044E}">
-  <ds:schemaRefs>
-    <ds:schemaRef ds:uri="http://schemas.openxmlformats.org/officeDocument/2006/bibliography"/>
-  </ds:schemaRefs>
-</ds:datastoreItem>
+<file path=customXml/item4.xml><?xml version="1.0" encoding="utf-8"?>
+<?mso-contentType ?>
+<FormTemplates xmlns="http://schemas.microsoft.com/sharepoint/v3/contenttype/forms">
+  <Display>DocumentLibraryForm</Display>
+  <Edit>DocumentLibraryForm</Edit>
+  <New>DocumentLibraryForm</New>
+</FormTemplates>
 </file>
 
-<file path=customXml/itemProps2.xml><?xml version="1.0" encoding="utf-8"?>
+<file path=customXml/itemProps1.xml><?xml version="1.0" encoding="utf-8"?>
 <ds:datastoreItem xmlns:ds="http://schemas.openxmlformats.org/officeDocument/2006/customXml" ds:itemID="{F90FF4CC-DAE8-4CDF-B4C1-CF46D3CFCE03}">
   <ds:schemaRefs>
     <ds:schemaRef ds:uri="http://schemas.microsoft.com/office/2006/metadata/contentType"/>
@@ -13493,15 +14316,15 @@
 </ds:datastoreItem>
 </file>
 
-<file path=customXml/itemProps3.xml><?xml version="1.0" encoding="utf-8"?>
-<ds:datastoreItem xmlns:ds="http://schemas.openxmlformats.org/officeDocument/2006/customXml" ds:itemID="{8A5E7123-3AD5-42B3-9CD6-821F2E28ECAE}">
+<file path=customXml/itemProps2.xml><?xml version="1.0" encoding="utf-8"?>
+<ds:datastoreItem xmlns:ds="http://schemas.openxmlformats.org/officeDocument/2006/customXml" ds:itemID="{6B47020F-7229-4695-8AFA-D66179F3044E}">
   <ds:schemaRefs>
-    <ds:schemaRef ds:uri="http://schemas.microsoft.com/sharepoint/v3/contenttype/forms"/>
+    <ds:schemaRef ds:uri="http://schemas.openxmlformats.org/officeDocument/2006/bibliography"/>
   </ds:schemaRefs>
 </ds:datastoreItem>
 </file>
 
-<file path=customXml/itemProps4.xml><?xml version="1.0" encoding="utf-8"?>
+<file path=customXml/itemProps3.xml><?xml version="1.0" encoding="utf-8"?>
 <ds:datastoreItem xmlns:ds="http://schemas.openxmlformats.org/officeDocument/2006/customXml" ds:itemID="{210393E8-5924-4758-9273-3C3E379D1B61}">
   <ds:schemaRefs>
     <ds:schemaRef ds:uri="http://schemas.microsoft.com/office/2006/metadata/properties"/>
@@ -13510,4 +14333,12 @@
     <ds:schemaRef ds:uri="74e575ec-44d9-47a4-ba1b-6ff4edd58a01"/>
   </ds:schemaRefs>
 </ds:datastoreItem>
+</file>
+
+<file path=customXml/itemProps4.xml><?xml version="1.0" encoding="utf-8"?>
+<ds:datastoreItem xmlns:ds="http://schemas.openxmlformats.org/officeDocument/2006/customXml" ds:itemID="{8A5E7123-3AD5-42B3-9CD6-821F2E28ECAE}">
+  <ds:schemaRefs>
+    <ds:schemaRef ds:uri="http://schemas.microsoft.com/sharepoint/v3/contenttype/forms"/>
+  </ds:schemaRefs>
+</ds:datastoreItem>
 </file>
</xml_diff>